<commit_message>
documentation: statemachine diagramma was changed a little, small mistakes were fixed
</commit_message>
<xml_diff>
--- a/docs/Documentation.docx
+++ b/docs/Documentation.docx
@@ -553,17 +553,22 @@
     </w:p>
     <w:p>
       <w:pPr>
-        <w:pStyle w:val="1"/>
-      </w:pPr>
-      <w:bookmarkStart w:id="0" w:name="_Toc482721754"/>
-      <w:r>
+        <w:jc w:val="center"/>
+        <w:rPr>
+          <w:b/>
+          <w:sz w:val="30"/>
+          <w:szCs w:val="30"/>
+        </w:rPr>
+      </w:pPr>
+      <w:r>
+        <w:rPr>
+          <w:b/>
+          <w:sz w:val="30"/>
+          <w:szCs w:val="30"/>
+        </w:rPr>
         <w:lastRenderedPageBreak/>
-        <w:t>А</w:t>
-      </w:r>
-      <w:r>
-        <w:t>ннотация</w:t>
-      </w:r>
-      <w:bookmarkEnd w:id="0"/>
+        <w:t>Аннотация</w:t>
+      </w:r>
     </w:p>
     <w:p>
       <w:r>
@@ -608,20 +613,21 @@
     </w:p>
     <w:sdt>
       <w:sdtPr>
+        <w:rPr>
+          <w:rFonts w:ascii="PT Serif" w:eastAsiaTheme="minorHAnsi" w:hAnsi="PT Serif" w:cstheme="minorBidi"/>
+          <w:b w:val="0"/>
+          <w:bCs w:val="0"/>
+          <w:color w:val="auto"/>
+          <w:sz w:val="26"/>
+          <w:szCs w:val="22"/>
+        </w:rPr>
         <w:id w:val="-1516074426"/>
         <w:docPartObj>
           <w:docPartGallery w:val="Table of Contents"/>
           <w:docPartUnique/>
         </w:docPartObj>
       </w:sdtPr>
-      <w:sdtEndPr>
-        <w:rPr>
-          <w:rFonts w:ascii="PT Serif" w:eastAsiaTheme="minorHAnsi" w:hAnsi="PT Serif" w:cstheme="minorBidi"/>
-          <w:color w:val="auto"/>
-          <w:sz w:val="26"/>
-          <w:szCs w:val="22"/>
-        </w:rPr>
-      </w:sdtEndPr>
+      <w:sdtEndPr/>
       <w:sdtContent>
         <w:p>
           <w:pPr>
@@ -661,13 +667,13 @@
           <w:r>
             <w:fldChar w:fldCharType="separate"/>
           </w:r>
-          <w:hyperlink w:anchor="_Toc482721754" w:history="1">
+          <w:hyperlink w:anchor="_Toc482861516" w:history="1">
             <w:r>
               <w:rPr>
                 <w:rStyle w:val="a9"/>
                 <w:noProof/>
               </w:rPr>
-              <w:t>Аннотация</w:t>
+              <w:t>Словарь терминов</w:t>
             </w:r>
             <w:r>
               <w:rPr>
@@ -688,78 +694,7 @@
                 <w:noProof/>
                 <w:webHidden/>
               </w:rPr>
-              <w:instrText xml:space="preserve"> PAGEREF _Toc482721754 \h </w:instrText>
-            </w:r>
-            <w:r>
-              <w:rPr>
-                <w:noProof/>
-                <w:webHidden/>
-              </w:rPr>
-            </w:r>
-            <w:r>
-              <w:rPr>
-                <w:noProof/>
-                <w:webHidden/>
-              </w:rPr>
-              <w:fldChar w:fldCharType="separate"/>
-            </w:r>
-            <w:r>
-              <w:rPr>
-                <w:noProof/>
-                <w:webHidden/>
-              </w:rPr>
-              <w:t>3</w:t>
-            </w:r>
-            <w:r>
-              <w:rPr>
-                <w:noProof/>
-                <w:webHidden/>
-              </w:rPr>
-              <w:fldChar w:fldCharType="end"/>
-            </w:r>
-          </w:hyperlink>
-        </w:p>
-        <w:p>
-          <w:pPr>
-            <w:pStyle w:val="11"/>
-            <w:tabs>
-              <w:tab w:val="right" w:leader="dot" w:pos="9345"/>
-            </w:tabs>
-            <w:rPr>
-              <w:rFonts w:asciiTheme="minorHAnsi" w:eastAsiaTheme="minorEastAsia" w:hAnsiTheme="minorHAnsi"/>
-              <w:noProof/>
-              <w:sz w:val="22"/>
-              <w:lang w:eastAsia="ru-RU"/>
-            </w:rPr>
-          </w:pPr>
-          <w:hyperlink w:anchor="_Toc482721755" w:history="1">
-            <w:r>
-              <w:rPr>
-                <w:rStyle w:val="a9"/>
-                <w:noProof/>
-              </w:rPr>
-              <w:t>Словарь терминов</w:t>
-            </w:r>
-            <w:r>
-              <w:rPr>
-                <w:noProof/>
-                <w:webHidden/>
-              </w:rPr>
-              <w:tab/>
-            </w:r>
-            <w:r>
-              <w:rPr>
-                <w:noProof/>
-                <w:webHidden/>
-              </w:rPr>
-              <w:fldChar w:fldCharType="begin"/>
-            </w:r>
-            <w:r>
-              <w:rPr>
-                <w:noProof/>
-                <w:webHidden/>
-              </w:rPr>
-              <w:instrText xml:space="preserve"> PAGEREF _Toc482721755 \h </w:instrText>
+              <w:instrText xml:space="preserve"> PAGEREF _Toc482861516 \h </w:instrText>
             </w:r>
             <w:r>
               <w:rPr>
@@ -804,11 +739,10 @@
               <w:lang w:eastAsia="ru-RU"/>
             </w:rPr>
           </w:pPr>
-          <w:hyperlink w:anchor="_Toc482721756" w:history="1">
+          <w:hyperlink w:anchor="_Toc482861517" w:history="1">
             <w:r>
               <w:rPr>
                 <w:rStyle w:val="a9"/>
-                <w:rFonts w:ascii="Times New Roman" w:hAnsi="Times New Roman" w:cs="Times New Roman"/>
                 <w:noProof/>
               </w:rPr>
               <w:t>1.</w:t>
@@ -825,7 +759,6 @@
             <w:r>
               <w:rPr>
                 <w:rStyle w:val="a9"/>
-                <w:rFonts w:ascii="Times New Roman" w:hAnsi="Times New Roman" w:cs="Times New Roman"/>
                 <w:noProof/>
               </w:rPr>
               <w:t>Общие сведения</w:t>
@@ -849,7 +782,7 @@
                 <w:noProof/>
                 <w:webHidden/>
               </w:rPr>
-              <w:instrText xml:space="preserve"> PAGEREF _Toc482721756 \h </w:instrText>
+              <w:instrText xml:space="preserve"> PAGEREF _Toc482861517 \h </w:instrText>
             </w:r>
             <w:r>
               <w:rPr>
@@ -894,11 +827,10 @@
               <w:lang w:eastAsia="ru-RU"/>
             </w:rPr>
           </w:pPr>
-          <w:hyperlink w:anchor="_Toc482721757" w:history="1">
+          <w:hyperlink w:anchor="_Toc482861518" w:history="1">
             <w:r>
               <w:rPr>
                 <w:rStyle w:val="a9"/>
-                <w:rFonts w:ascii="Times New Roman" w:hAnsi="Times New Roman" w:cs="Times New Roman"/>
                 <w:noProof/>
               </w:rPr>
               <w:t>1.1.</w:t>
@@ -915,7 +847,6 @@
             <w:r>
               <w:rPr>
                 <w:rStyle w:val="a9"/>
-                <w:rFonts w:ascii="Times New Roman" w:hAnsi="Times New Roman" w:cs="Times New Roman"/>
                 <w:noProof/>
               </w:rPr>
               <w:t>Наименование и цель программного комплекса</w:t>
@@ -939,7 +870,7 @@
                 <w:noProof/>
                 <w:webHidden/>
               </w:rPr>
-              <w:instrText xml:space="preserve"> PAGEREF _Toc482721757 \h </w:instrText>
+              <w:instrText xml:space="preserve"> PAGEREF _Toc482861518 \h </w:instrText>
             </w:r>
             <w:r>
               <w:rPr>
@@ -984,7 +915,7 @@
               <w:lang w:eastAsia="ru-RU"/>
             </w:rPr>
           </w:pPr>
-          <w:hyperlink w:anchor="_Toc482721758" w:history="1">
+          <w:hyperlink w:anchor="_Toc482861519" w:history="1">
             <w:r>
               <w:rPr>
                 <w:rStyle w:val="a9"/>
@@ -1027,7 +958,7 @@
                 <w:noProof/>
                 <w:webHidden/>
               </w:rPr>
-              <w:instrText xml:space="preserve"> PAGEREF _Toc482721758 \h </w:instrText>
+              <w:instrText xml:space="preserve"> PAGEREF _Toc482861519 \h </w:instrText>
             </w:r>
             <w:r>
               <w:rPr>
@@ -1072,11 +1003,10 @@
               <w:lang w:eastAsia="ru-RU"/>
             </w:rPr>
           </w:pPr>
-          <w:hyperlink w:anchor="_Toc482721759" w:history="1">
+          <w:hyperlink w:anchor="_Toc482861520" w:history="1">
             <w:r>
               <w:rPr>
                 <w:rStyle w:val="a9"/>
-                <w:rFonts w:ascii="Times New Roman" w:hAnsi="Times New Roman" w:cs="Times New Roman"/>
                 <w:noProof/>
               </w:rPr>
               <w:t>1.3.</w:t>
@@ -1093,7 +1023,6 @@
             <w:r>
               <w:rPr>
                 <w:rStyle w:val="a9"/>
-                <w:rFonts w:ascii="Times New Roman" w:hAnsi="Times New Roman" w:cs="Times New Roman"/>
                 <w:noProof/>
               </w:rPr>
               <w:t>Языки программирования, на которых написана программа</w:t>
@@ -1117,7 +1046,7 @@
                 <w:noProof/>
                 <w:webHidden/>
               </w:rPr>
-              <w:instrText xml:space="preserve"> PAGEREF _Toc482721759 \h </w:instrText>
+              <w:instrText xml:space="preserve"> PAGEREF _Toc482861520 \h </w:instrText>
             </w:r>
             <w:r>
               <w:rPr>
@@ -1162,11 +1091,10 @@
               <w:lang w:eastAsia="ru-RU"/>
             </w:rPr>
           </w:pPr>
-          <w:hyperlink w:anchor="_Toc482721760" w:history="1">
+          <w:hyperlink w:anchor="_Toc482861521" w:history="1">
             <w:r>
               <w:rPr>
                 <w:rStyle w:val="a9"/>
-                <w:rFonts w:ascii="Times New Roman" w:hAnsi="Times New Roman" w:cs="Times New Roman"/>
                 <w:noProof/>
               </w:rPr>
               <w:t>2.</w:t>
@@ -1183,7 +1111,6 @@
             <w:r>
               <w:rPr>
                 <w:rStyle w:val="a9"/>
-                <w:rFonts w:ascii="Times New Roman" w:hAnsi="Times New Roman" w:cs="Times New Roman"/>
                 <w:noProof/>
               </w:rPr>
               <w:t>Функциональное назначение</w:t>
@@ -1207,7 +1134,7 @@
                 <w:noProof/>
                 <w:webHidden/>
               </w:rPr>
-              <w:instrText xml:space="preserve"> PAGEREF _Toc482721760 \h </w:instrText>
+              <w:instrText xml:space="preserve"> PAGEREF _Toc482861521 \h </w:instrText>
             </w:r>
             <w:r>
               <w:rPr>
@@ -1252,11 +1179,10 @@
               <w:lang w:eastAsia="ru-RU"/>
             </w:rPr>
           </w:pPr>
-          <w:hyperlink w:anchor="_Toc482721761" w:history="1">
+          <w:hyperlink w:anchor="_Toc482861522" w:history="1">
             <w:r>
               <w:rPr>
                 <w:rStyle w:val="a9"/>
-                <w:rFonts w:ascii="Times New Roman" w:hAnsi="Times New Roman" w:cs="Times New Roman"/>
                 <w:noProof/>
               </w:rPr>
               <w:t>2.1.</w:t>
@@ -1273,7 +1199,6 @@
             <w:r>
               <w:rPr>
                 <w:rStyle w:val="a9"/>
-                <w:rFonts w:ascii="Times New Roman" w:hAnsi="Times New Roman" w:cs="Times New Roman"/>
                 <w:noProof/>
               </w:rPr>
               <w:t>Решаемые задачи</w:t>
@@ -1297,7 +1222,7 @@
                 <w:noProof/>
                 <w:webHidden/>
               </w:rPr>
-              <w:instrText xml:space="preserve"> PAGEREF _Toc482721761 \h </w:instrText>
+              <w:instrText xml:space="preserve"> PAGEREF _Toc482861522 \h </w:instrText>
             </w:r>
             <w:r>
               <w:rPr>
@@ -1342,11 +1267,10 @@
               <w:lang w:eastAsia="ru-RU"/>
             </w:rPr>
           </w:pPr>
-          <w:hyperlink w:anchor="_Toc482721762" w:history="1">
+          <w:hyperlink w:anchor="_Toc482861523" w:history="1">
             <w:r>
               <w:rPr>
                 <w:rStyle w:val="a9"/>
-                <w:rFonts w:ascii="Times New Roman" w:hAnsi="Times New Roman" w:cs="Times New Roman"/>
                 <w:noProof/>
               </w:rPr>
               <w:t>2.2.</w:t>
@@ -1363,7 +1287,6 @@
             <w:r>
               <w:rPr>
                 <w:rStyle w:val="a9"/>
-                <w:rFonts w:ascii="Times New Roman" w:hAnsi="Times New Roman" w:cs="Times New Roman"/>
                 <w:noProof/>
               </w:rPr>
               <w:t>Функциональные и количественные ограничения</w:t>
@@ -1387,7 +1310,7 @@
                 <w:noProof/>
                 <w:webHidden/>
               </w:rPr>
-              <w:instrText xml:space="preserve"> PAGEREF _Toc482721762 \h </w:instrText>
+              <w:instrText xml:space="preserve"> PAGEREF _Toc482861523 \h </w:instrText>
             </w:r>
             <w:r>
               <w:rPr>
@@ -1432,11 +1355,10 @@
               <w:lang w:eastAsia="ru-RU"/>
             </w:rPr>
           </w:pPr>
-          <w:hyperlink w:anchor="_Toc482721763" w:history="1">
+          <w:hyperlink w:anchor="_Toc482861524" w:history="1">
             <w:r>
               <w:rPr>
                 <w:rStyle w:val="a9"/>
-                <w:rFonts w:ascii="Times New Roman" w:hAnsi="Times New Roman" w:cs="Times New Roman"/>
                 <w:noProof/>
               </w:rPr>
               <w:t>3.</w:t>
@@ -1453,7 +1375,6 @@
             <w:r>
               <w:rPr>
                 <w:rStyle w:val="a9"/>
-                <w:rFonts w:ascii="Times New Roman" w:hAnsi="Times New Roman" w:cs="Times New Roman"/>
                 <w:noProof/>
               </w:rPr>
               <w:t>Описание логической структуры</w:t>
@@ -1477,7 +1398,7 @@
                 <w:noProof/>
                 <w:webHidden/>
               </w:rPr>
-              <w:instrText xml:space="preserve"> PAGEREF _Toc482721763 \h </w:instrText>
+              <w:instrText xml:space="preserve"> PAGEREF _Toc482861524 \h </w:instrText>
             </w:r>
             <w:r>
               <w:rPr>
@@ -1522,11 +1443,10 @@
               <w:lang w:eastAsia="ru-RU"/>
             </w:rPr>
           </w:pPr>
-          <w:hyperlink w:anchor="_Toc482721764" w:history="1">
+          <w:hyperlink w:anchor="_Toc482861525" w:history="1">
             <w:r>
               <w:rPr>
                 <w:rStyle w:val="a9"/>
-                <w:rFonts w:ascii="Times New Roman" w:hAnsi="Times New Roman" w:cs="Times New Roman"/>
                 <w:noProof/>
               </w:rPr>
               <w:t>3.1.</w:t>
@@ -1543,7 +1463,6 @@
             <w:r>
               <w:rPr>
                 <w:rStyle w:val="a9"/>
-                <w:rFonts w:ascii="Times New Roman" w:hAnsi="Times New Roman" w:cs="Times New Roman"/>
                 <w:noProof/>
               </w:rPr>
               <w:t>Общая структура программы</w:t>
@@ -1567,7 +1486,7 @@
                 <w:noProof/>
                 <w:webHidden/>
               </w:rPr>
-              <w:instrText xml:space="preserve"> PAGEREF _Toc482721764 \h </w:instrText>
+              <w:instrText xml:space="preserve"> PAGEREF _Toc482861525 \h </w:instrText>
             </w:r>
             <w:r>
               <w:rPr>
@@ -1612,12 +1531,13 @@
               <w:lang w:eastAsia="ru-RU"/>
             </w:rPr>
           </w:pPr>
-          <w:hyperlink w:anchor="_Toc482721765" w:history="1">
+          <w:hyperlink w:anchor="_Toc482861526" w:history="1">
             <w:r>
               <w:rPr>
                 <w:rStyle w:val="a9"/>
                 <w:rFonts w:ascii="Times New Roman" w:hAnsi="Times New Roman" w:cs="Times New Roman"/>
                 <w:noProof/>
+                <w:lang w:val="en-US"/>
               </w:rPr>
               <w:t>3.2.</w:t>
             </w:r>
@@ -1657,7 +1577,7 @@
                 <w:noProof/>
                 <w:webHidden/>
               </w:rPr>
-              <w:instrText xml:space="preserve"> PAGEREF _Toc482721765 \h </w:instrText>
+              <w:instrText xml:space="preserve"> PAGEREF _Toc482861526 \h </w:instrText>
             </w:r>
             <w:r>
               <w:rPr>
@@ -1702,12 +1622,13 @@
               <w:lang w:eastAsia="ru-RU"/>
             </w:rPr>
           </w:pPr>
-          <w:hyperlink w:anchor="_Toc482721766" w:history="1">
+          <w:hyperlink w:anchor="_Toc482861527" w:history="1">
             <w:r>
               <w:rPr>
                 <w:rStyle w:val="a9"/>
                 <w:rFonts w:ascii="Times New Roman" w:hAnsi="Times New Roman" w:cs="Times New Roman"/>
                 <w:noProof/>
+                <w:lang w:val="en-US"/>
               </w:rPr>
               <w:t>3.3.</w:t>
             </w:r>
@@ -1747,7 +1668,7 @@
                 <w:noProof/>
                 <w:webHidden/>
               </w:rPr>
-              <w:instrText xml:space="preserve"> PAGEREF _Toc482721766 \h </w:instrText>
+              <w:instrText xml:space="preserve"> PAGEREF _Toc482861527 \h </w:instrText>
             </w:r>
             <w:r>
               <w:rPr>
@@ -1767,7 +1688,7 @@
                 <w:noProof/>
                 <w:webHidden/>
               </w:rPr>
-              <w:t>9</w:t>
+              <w:t>10</w:t>
             </w:r>
             <w:r>
               <w:rPr>
@@ -1792,11 +1713,10 @@
               <w:lang w:eastAsia="ru-RU"/>
             </w:rPr>
           </w:pPr>
-          <w:hyperlink w:anchor="_Toc482721767" w:history="1">
+          <w:hyperlink w:anchor="_Toc482861528" w:history="1">
             <w:r>
               <w:rPr>
                 <w:rStyle w:val="a9"/>
-                <w:rFonts w:ascii="Times New Roman" w:hAnsi="Times New Roman" w:cs="Times New Roman"/>
                 <w:noProof/>
               </w:rPr>
               <w:t>3.4.</w:t>
@@ -1813,10 +1733,9 @@
             <w:r>
               <w:rPr>
                 <w:rStyle w:val="a9"/>
-                <w:rFonts w:ascii="Times New Roman" w:hAnsi="Times New Roman" w:cs="Times New Roman"/>
-                <w:noProof/>
-              </w:rPr>
-              <w:t>Алгоритм</w:t>
+                <w:noProof/>
+              </w:rPr>
+              <w:t>Описание используемых методов</w:t>
             </w:r>
             <w:r>
               <w:rPr>
@@ -1837,7 +1756,7 @@
                 <w:noProof/>
                 <w:webHidden/>
               </w:rPr>
-              <w:instrText xml:space="preserve"> PAGEREF _Toc482721767 \h </w:instrText>
+              <w:instrText xml:space="preserve"> PAGEREF _Toc482861528 \h </w:instrText>
             </w:r>
             <w:r>
               <w:rPr>
@@ -1857,7 +1776,7 @@
                 <w:noProof/>
                 <w:webHidden/>
               </w:rPr>
-              <w:t>9</w:t>
+              <w:t>11</w:t>
             </w:r>
             <w:r>
               <w:rPr>
@@ -1870,8 +1789,9 @@
         </w:p>
         <w:p>
           <w:pPr>
-            <w:pStyle w:val="11"/>
+            <w:pStyle w:val="25"/>
             <w:tabs>
+              <w:tab w:val="left" w:pos="1760"/>
               <w:tab w:val="right" w:leader="dot" w:pos="9345"/>
             </w:tabs>
             <w:rPr>
@@ -1881,14 +1801,31 @@
               <w:lang w:eastAsia="ru-RU"/>
             </w:rPr>
           </w:pPr>
-          <w:hyperlink w:anchor="_Toc482721768" w:history="1">
+          <w:hyperlink w:anchor="_Toc482861529" w:history="1">
             <w:r>
               <w:rPr>
                 <w:rStyle w:val="a9"/>
                 <w:rFonts w:ascii="Times New Roman" w:hAnsi="Times New Roman" w:cs="Times New Roman"/>
                 <w:noProof/>
               </w:rPr>
-              <w:t>5. Вызов и загрузка</w:t>
+              <w:t>3.5.</w:t>
+            </w:r>
+            <w:r>
+              <w:rPr>
+                <w:rFonts w:asciiTheme="minorHAnsi" w:eastAsiaTheme="minorEastAsia" w:hAnsiTheme="minorHAnsi"/>
+                <w:noProof/>
+                <w:sz w:val="22"/>
+                <w:lang w:eastAsia="ru-RU"/>
+              </w:rPr>
+              <w:tab/>
+            </w:r>
+            <w:r>
+              <w:rPr>
+                <w:rStyle w:val="a9"/>
+                <w:rFonts w:ascii="Times New Roman" w:hAnsi="Times New Roman" w:cs="Times New Roman"/>
+                <w:noProof/>
+              </w:rPr>
+              <w:t>Алгоритмы</w:t>
             </w:r>
             <w:r>
               <w:rPr>
@@ -1909,7 +1846,7 @@
                 <w:noProof/>
                 <w:webHidden/>
               </w:rPr>
-              <w:instrText xml:space="preserve"> PAGEREF _Toc482721768 \h </w:instrText>
+              <w:instrText xml:space="preserve"> PAGEREF _Toc482861529 \h </w:instrText>
             </w:r>
             <w:r>
               <w:rPr>
@@ -1942,8 +1879,9 @@
         </w:p>
         <w:p>
           <w:pPr>
-            <w:pStyle w:val="11"/>
+            <w:pStyle w:val="25"/>
             <w:tabs>
+              <w:tab w:val="left" w:pos="1822"/>
               <w:tab w:val="right" w:leader="dot" w:pos="9345"/>
             </w:tabs>
             <w:rPr>
@@ -1953,14 +1891,52 @@
               <w:lang w:eastAsia="ru-RU"/>
             </w:rPr>
           </w:pPr>
-          <w:hyperlink w:anchor="_Toc482721769" w:history="1">
+          <w:hyperlink w:anchor="_Toc482861530" w:history="1">
             <w:r>
               <w:rPr>
                 <w:rStyle w:val="a9"/>
-                <w:rFonts w:ascii="Times New Roman" w:hAnsi="Times New Roman" w:cs="Times New Roman"/>
-                <w:noProof/>
-              </w:rPr>
-              <w:t>6. Входные данные</w:t>
+                <w:noProof/>
+              </w:rPr>
+              <w:t>3.5.1.</w:t>
+            </w:r>
+            <w:r>
+              <w:rPr>
+                <w:rFonts w:asciiTheme="minorHAnsi" w:eastAsiaTheme="minorEastAsia" w:hAnsiTheme="minorHAnsi"/>
+                <w:noProof/>
+                <w:sz w:val="22"/>
+                <w:lang w:eastAsia="ru-RU"/>
+              </w:rPr>
+              <w:tab/>
+            </w:r>
+            <w:r>
+              <w:rPr>
+                <w:rStyle w:val="a9"/>
+                <w:noProof/>
+              </w:rPr>
+              <w:t xml:space="preserve">Алгоритмы, используемые в библиотеке </w:t>
+            </w:r>
+            <w:r>
+              <w:rPr>
+                <w:rStyle w:val="a9"/>
+                <w:noProof/>
+                <w:lang w:val="en-US"/>
+              </w:rPr>
+              <w:t>Radar</w:t>
+            </w:r>
+            <w:r>
+              <w:rPr>
+                <w:rStyle w:val="a9"/>
+                <w:noProof/>
+              </w:rPr>
+              <w:t>.</w:t>
+            </w:r>
+            <w:r>
+              <w:rPr>
+                <w:rStyle w:val="a9"/>
+                <w:noProof/>
+                <w:lang w:val="en-US"/>
+              </w:rPr>
+              <w:t>lib</w:t>
             </w:r>
             <w:r>
               <w:rPr>
@@ -1981,7 +1957,7 @@
                 <w:noProof/>
                 <w:webHidden/>
               </w:rPr>
-              <w:instrText xml:space="preserve"> PAGEREF _Toc482721769 \h </w:instrText>
+              <w:instrText xml:space="preserve"> PAGEREF _Toc482861530 \h </w:instrText>
             </w:r>
             <w:r>
               <w:rPr>
@@ -2001,7 +1977,7 @@
                 <w:noProof/>
                 <w:webHidden/>
               </w:rPr>
-              <w:t>17</w:t>
+              <w:t>13</w:t>
             </w:r>
             <w:r>
               <w:rPr>
@@ -2014,8 +1990,9 @@
         </w:p>
         <w:p>
           <w:pPr>
-            <w:pStyle w:val="11"/>
+            <w:pStyle w:val="25"/>
             <w:tabs>
+              <w:tab w:val="left" w:pos="1822"/>
               <w:tab w:val="right" w:leader="dot" w:pos="9345"/>
             </w:tabs>
             <w:rPr>
@@ -2025,14 +2002,127 @@
               <w:lang w:eastAsia="ru-RU"/>
             </w:rPr>
           </w:pPr>
-          <w:hyperlink w:anchor="_Toc482721770" w:history="1">
+          <w:hyperlink w:anchor="_Toc482861531" w:history="1">
+            <w:r>
+              <w:rPr>
+                <w:rStyle w:val="a9"/>
+                <w:noProof/>
+              </w:rPr>
+              <w:t>3.5.2.</w:t>
+            </w:r>
+            <w:r>
+              <w:rPr>
+                <w:rFonts w:asciiTheme="minorHAnsi" w:eastAsiaTheme="minorEastAsia" w:hAnsiTheme="minorHAnsi"/>
+                <w:noProof/>
+                <w:sz w:val="22"/>
+                <w:lang w:eastAsia="ru-RU"/>
+              </w:rPr>
+              <w:tab/>
+            </w:r>
+            <w:r>
+              <w:rPr>
+                <w:rStyle w:val="a9"/>
+                <w:noProof/>
+              </w:rPr>
+              <w:t xml:space="preserve">Алгоритмы, используемые в работе компонента </w:t>
+            </w:r>
+            <w:r>
+              <w:rPr>
+                <w:rStyle w:val="a9"/>
+                <w:noProof/>
+                <w:lang w:val="en-US"/>
+              </w:rPr>
+              <w:t>GUI</w:t>
+            </w:r>
+            <w:r>
+              <w:rPr>
+                <w:noProof/>
+                <w:webHidden/>
+              </w:rPr>
+              <w:tab/>
+            </w:r>
+            <w:r>
+              <w:rPr>
+                <w:noProof/>
+                <w:webHidden/>
+              </w:rPr>
+              <w:fldChar w:fldCharType="begin"/>
+            </w:r>
+            <w:r>
+              <w:rPr>
+                <w:noProof/>
+                <w:webHidden/>
+              </w:rPr>
+              <w:instrText xml:space="preserve"> PAGEREF _Toc482861531 \h </w:instrText>
+            </w:r>
+            <w:r>
+              <w:rPr>
+                <w:noProof/>
+                <w:webHidden/>
+              </w:rPr>
+            </w:r>
+            <w:r>
+              <w:rPr>
+                <w:noProof/>
+                <w:webHidden/>
+              </w:rPr>
+              <w:fldChar w:fldCharType="separate"/>
+            </w:r>
+            <w:r>
+              <w:rPr>
+                <w:noProof/>
+                <w:webHidden/>
+              </w:rPr>
+              <w:t>13</w:t>
+            </w:r>
+            <w:r>
+              <w:rPr>
+                <w:noProof/>
+                <w:webHidden/>
+              </w:rPr>
+              <w:fldChar w:fldCharType="end"/>
+            </w:r>
+          </w:hyperlink>
+        </w:p>
+        <w:p>
+          <w:pPr>
+            <w:pStyle w:val="11"/>
+            <w:tabs>
+              <w:tab w:val="left" w:pos="1320"/>
+              <w:tab w:val="right" w:leader="dot" w:pos="9345"/>
+            </w:tabs>
+            <w:rPr>
+              <w:rFonts w:asciiTheme="minorHAnsi" w:eastAsiaTheme="minorEastAsia" w:hAnsiTheme="minorHAnsi"/>
+              <w:noProof/>
+              <w:sz w:val="22"/>
+              <w:lang w:eastAsia="ru-RU"/>
+            </w:rPr>
+          </w:pPr>
+          <w:hyperlink w:anchor="_Toc482861532" w:history="1">
             <w:r>
               <w:rPr>
                 <w:rStyle w:val="a9"/>
                 <w:rFonts w:ascii="Times New Roman" w:hAnsi="Times New Roman" w:cs="Times New Roman"/>
                 <w:noProof/>
               </w:rPr>
-              <w:t>7. Выходные данные</w:t>
+              <w:t>4.</w:t>
+            </w:r>
+            <w:r>
+              <w:rPr>
+                <w:rFonts w:asciiTheme="minorHAnsi" w:eastAsiaTheme="minorEastAsia" w:hAnsiTheme="minorHAnsi"/>
+                <w:noProof/>
+                <w:sz w:val="22"/>
+                <w:lang w:eastAsia="ru-RU"/>
+              </w:rPr>
+              <w:tab/>
+            </w:r>
+            <w:r>
+              <w:rPr>
+                <w:rStyle w:val="a9"/>
+                <w:rFonts w:ascii="Times New Roman" w:hAnsi="Times New Roman" w:cs="Times New Roman"/>
+                <w:noProof/>
+              </w:rPr>
+              <w:t>Вызов и загрузка</w:t>
             </w:r>
             <w:r>
               <w:rPr>
@@ -2053,7 +2143,7 @@
                 <w:noProof/>
                 <w:webHidden/>
               </w:rPr>
-              <w:instrText xml:space="preserve"> PAGEREF _Toc482721770 \h </w:instrText>
+              <w:instrText xml:space="preserve"> PAGEREF _Toc482861532 \h </w:instrText>
             </w:r>
             <w:r>
               <w:rPr>
@@ -2073,7 +2163,187 @@
                 <w:noProof/>
                 <w:webHidden/>
               </w:rPr>
-              <w:t>18</w:t>
+              <w:t>16</w:t>
+            </w:r>
+            <w:r>
+              <w:rPr>
+                <w:noProof/>
+                <w:webHidden/>
+              </w:rPr>
+              <w:fldChar w:fldCharType="end"/>
+            </w:r>
+          </w:hyperlink>
+        </w:p>
+        <w:p>
+          <w:pPr>
+            <w:pStyle w:val="11"/>
+            <w:tabs>
+              <w:tab w:val="left" w:pos="1320"/>
+              <w:tab w:val="right" w:leader="dot" w:pos="9345"/>
+            </w:tabs>
+            <w:rPr>
+              <w:rFonts w:asciiTheme="minorHAnsi" w:eastAsiaTheme="minorEastAsia" w:hAnsiTheme="minorHAnsi"/>
+              <w:noProof/>
+              <w:sz w:val="22"/>
+              <w:lang w:eastAsia="ru-RU"/>
+            </w:rPr>
+          </w:pPr>
+          <w:hyperlink w:anchor="_Toc482861533" w:history="1">
+            <w:r>
+              <w:rPr>
+                <w:rStyle w:val="a9"/>
+                <w:rFonts w:ascii="Times New Roman" w:hAnsi="Times New Roman" w:cs="Times New Roman"/>
+                <w:noProof/>
+              </w:rPr>
+              <w:t>5.</w:t>
+            </w:r>
+            <w:r>
+              <w:rPr>
+                <w:rFonts w:asciiTheme="minorHAnsi" w:eastAsiaTheme="minorEastAsia" w:hAnsiTheme="minorHAnsi"/>
+                <w:noProof/>
+                <w:sz w:val="22"/>
+                <w:lang w:eastAsia="ru-RU"/>
+              </w:rPr>
+              <w:tab/>
+            </w:r>
+            <w:r>
+              <w:rPr>
+                <w:rStyle w:val="a9"/>
+                <w:rFonts w:ascii="Times New Roman" w:hAnsi="Times New Roman" w:cs="Times New Roman"/>
+                <w:noProof/>
+              </w:rPr>
+              <w:t>Входные данные</w:t>
+            </w:r>
+            <w:r>
+              <w:rPr>
+                <w:noProof/>
+                <w:webHidden/>
+              </w:rPr>
+              <w:tab/>
+            </w:r>
+            <w:r>
+              <w:rPr>
+                <w:noProof/>
+                <w:webHidden/>
+              </w:rPr>
+              <w:fldChar w:fldCharType="begin"/>
+            </w:r>
+            <w:r>
+              <w:rPr>
+                <w:noProof/>
+                <w:webHidden/>
+              </w:rPr>
+              <w:instrText xml:space="preserve"> PAGEREF _Toc482861533 \h </w:instrText>
+            </w:r>
+            <w:r>
+              <w:rPr>
+                <w:noProof/>
+                <w:webHidden/>
+              </w:rPr>
+            </w:r>
+            <w:r>
+              <w:rPr>
+                <w:noProof/>
+                <w:webHidden/>
+              </w:rPr>
+              <w:fldChar w:fldCharType="separate"/>
+            </w:r>
+            <w:r>
+              <w:rPr>
+                <w:noProof/>
+                <w:webHidden/>
+              </w:rPr>
+              <w:t>20</w:t>
+            </w:r>
+            <w:r>
+              <w:rPr>
+                <w:noProof/>
+                <w:webHidden/>
+              </w:rPr>
+              <w:fldChar w:fldCharType="end"/>
+            </w:r>
+          </w:hyperlink>
+        </w:p>
+        <w:p>
+          <w:pPr>
+            <w:pStyle w:val="11"/>
+            <w:tabs>
+              <w:tab w:val="left" w:pos="1320"/>
+              <w:tab w:val="right" w:leader="dot" w:pos="9345"/>
+            </w:tabs>
+            <w:rPr>
+              <w:rFonts w:asciiTheme="minorHAnsi" w:eastAsiaTheme="minorEastAsia" w:hAnsiTheme="minorHAnsi"/>
+              <w:noProof/>
+              <w:sz w:val="22"/>
+              <w:lang w:eastAsia="ru-RU"/>
+            </w:rPr>
+          </w:pPr>
+          <w:hyperlink w:anchor="_Toc482861534" w:history="1">
+            <w:r>
+              <w:rPr>
+                <w:rStyle w:val="a9"/>
+                <w:rFonts w:ascii="Times New Roman" w:hAnsi="Times New Roman" w:cs="Times New Roman"/>
+                <w:noProof/>
+              </w:rPr>
+              <w:t>6.</w:t>
+            </w:r>
+            <w:r>
+              <w:rPr>
+                <w:rFonts w:asciiTheme="minorHAnsi" w:eastAsiaTheme="minorEastAsia" w:hAnsiTheme="minorHAnsi"/>
+                <w:noProof/>
+                <w:sz w:val="22"/>
+                <w:lang w:eastAsia="ru-RU"/>
+              </w:rPr>
+              <w:tab/>
+            </w:r>
+            <w:r>
+              <w:rPr>
+                <w:rStyle w:val="a9"/>
+                <w:rFonts w:ascii="Times New Roman" w:hAnsi="Times New Roman" w:cs="Times New Roman"/>
+                <w:noProof/>
+              </w:rPr>
+              <w:t>Выходные данные</w:t>
+            </w:r>
+            <w:r>
+              <w:rPr>
+                <w:noProof/>
+                <w:webHidden/>
+              </w:rPr>
+              <w:tab/>
+            </w:r>
+            <w:r>
+              <w:rPr>
+                <w:noProof/>
+                <w:webHidden/>
+              </w:rPr>
+              <w:fldChar w:fldCharType="begin"/>
+            </w:r>
+            <w:r>
+              <w:rPr>
+                <w:noProof/>
+                <w:webHidden/>
+              </w:rPr>
+              <w:instrText xml:space="preserve"> PAGEREF _Toc482861534 \h </w:instrText>
+            </w:r>
+            <w:r>
+              <w:rPr>
+                <w:noProof/>
+                <w:webHidden/>
+              </w:rPr>
+            </w:r>
+            <w:r>
+              <w:rPr>
+                <w:noProof/>
+                <w:webHidden/>
+              </w:rPr>
+              <w:fldChar w:fldCharType="separate"/>
+            </w:r>
+            <w:r>
+              <w:rPr>
+                <w:noProof/>
+                <w:webHidden/>
+              </w:rPr>
+              <w:t>21</w:t>
             </w:r>
             <w:r>
               <w:rPr>
@@ -2106,11 +2376,11 @@
         <w:lastRenderedPageBreak/>
         <w:t xml:space="preserve"> </w:t>
       </w:r>
-      <w:bookmarkStart w:id="1" w:name="_Toc482721755"/>
+      <w:bookmarkStart w:id="0" w:name="_Toc482861516"/>
       <w:r>
         <w:t>Словарь терминов</w:t>
       </w:r>
-      <w:bookmarkEnd w:id="1"/>
+      <w:bookmarkEnd w:id="0"/>
     </w:p>
     <w:p>
       <w:r>
@@ -2262,12 +2532,12 @@
           <w:numId w:val="20"/>
         </w:numPr>
       </w:pPr>
-      <w:bookmarkStart w:id="2" w:name="_Toc482721756"/>
+      <w:bookmarkStart w:id="1" w:name="_Toc482861517"/>
       <w:r>
         <w:lastRenderedPageBreak/>
         <w:t>Общие сведения</w:t>
       </w:r>
-      <w:bookmarkEnd w:id="2"/>
+      <w:bookmarkEnd w:id="1"/>
     </w:p>
     <w:p>
       <w:pPr>
@@ -2281,7 +2551,7 @@
         </w:tabs>
         <w:ind w:left="709" w:hanging="709"/>
       </w:pPr>
-      <w:bookmarkStart w:id="3" w:name="_Toc482721757"/>
+      <w:bookmarkStart w:id="2" w:name="_Toc482861518"/>
       <w:r>
         <w:t>Наименование</w:t>
       </w:r>
@@ -2294,7 +2564,7 @@
       <w:r>
         <w:t>программного комплекса</w:t>
       </w:r>
-      <w:bookmarkEnd w:id="3"/>
+      <w:bookmarkEnd w:id="2"/>
     </w:p>
     <w:p>
       <w:r>
@@ -2334,7 +2604,7 @@
         </w:numPr>
         <w:ind w:left="709"/>
       </w:pPr>
-      <w:bookmarkStart w:id="4" w:name="_Toc482721758"/>
+      <w:bookmarkStart w:id="3" w:name="_Toc482861519"/>
       <w:r>
         <w:t xml:space="preserve">ПО, </w:t>
       </w:r>
@@ -2349,7 +2619,7 @@
       <w:r>
         <w:t>программы</w:t>
       </w:r>
-      <w:bookmarkEnd w:id="4"/>
+      <w:bookmarkEnd w:id="3"/>
     </w:p>
     <w:p>
       <w:pPr>
@@ -2538,11 +2808,11 @@
         </w:numPr>
         <w:ind w:left="709"/>
       </w:pPr>
-      <w:bookmarkStart w:id="5" w:name="_Toc482721759"/>
+      <w:bookmarkStart w:id="4" w:name="_Toc482861520"/>
       <w:r>
         <w:t>Языки программирования, на которых написана программа</w:t>
       </w:r>
-      <w:bookmarkEnd w:id="5"/>
+      <w:bookmarkEnd w:id="4"/>
     </w:p>
     <w:p>
       <w:r>
@@ -2598,14 +2868,12 @@
           <w:numId w:val="20"/>
         </w:numPr>
       </w:pPr>
-      <w:bookmarkStart w:id="6" w:name="_Toc482721760"/>
-      <w:bookmarkStart w:id="7" w:name="_GoBack"/>
-      <w:bookmarkEnd w:id="7"/>
+      <w:bookmarkStart w:id="5" w:name="_Toc482861521"/>
       <w:r>
         <w:lastRenderedPageBreak/>
         <w:t>Функциональное назначение</w:t>
       </w:r>
-      <w:bookmarkEnd w:id="6"/>
+      <w:bookmarkEnd w:id="5"/>
       <w:r>
         <w:t xml:space="preserve"> </w:t>
       </w:r>
@@ -2618,11 +2886,11 @@
           <w:numId w:val="20"/>
         </w:numPr>
       </w:pPr>
-      <w:bookmarkStart w:id="8" w:name="_Toc482721761"/>
+      <w:bookmarkStart w:id="6" w:name="_Toc482861522"/>
       <w:r>
         <w:t>Решаемые задачи</w:t>
       </w:r>
-      <w:bookmarkEnd w:id="8"/>
+      <w:bookmarkEnd w:id="6"/>
     </w:p>
     <w:p>
       <w:r>
@@ -2696,7 +2964,7 @@
           <w:numId w:val="20"/>
         </w:numPr>
       </w:pPr>
-      <w:bookmarkStart w:id="9" w:name="_Toc482721762"/>
+      <w:bookmarkStart w:id="7" w:name="_Toc482861523"/>
       <w:r>
         <w:t xml:space="preserve">Функциональные </w:t>
       </w:r>
@@ -2706,7 +2974,7 @@
       <w:r>
         <w:t>ограничения</w:t>
       </w:r>
-      <w:bookmarkEnd w:id="9"/>
+      <w:bookmarkEnd w:id="7"/>
     </w:p>
     <w:p>
       <w:r>
@@ -2741,14 +3009,6 @@
       <w:proofErr w:type="gramEnd"/>
       <w:r>
         <w:t>.</w:t>
-      </w:r>
-    </w:p>
-    <w:p>
-      <w:r>
-        <w:t>Обработка радарных изображений производится сериями в количестве, указа</w:t>
-      </w:r>
-      <w:r>
-        <w:t>нном пользователем в параметре «минимальное количество файлов для обработки». По умолчанию установлено значение 1. Данный параметр ограничен диапазоном от 1 до 100.</w:t>
       </w:r>
     </w:p>
     <w:p>
@@ -2802,12 +3062,12 @@
           <w:numId w:val="20"/>
         </w:numPr>
       </w:pPr>
-      <w:bookmarkStart w:id="10" w:name="_Toc482721763"/>
+      <w:bookmarkStart w:id="8" w:name="_Toc482861524"/>
       <w:r>
         <w:lastRenderedPageBreak/>
         <w:t>Описание логической структуры</w:t>
       </w:r>
-      <w:bookmarkEnd w:id="10"/>
+      <w:bookmarkEnd w:id="8"/>
     </w:p>
     <w:p>
       <w:pPr>
@@ -2817,14 +3077,14 @@
           <w:numId w:val="20"/>
         </w:numPr>
       </w:pPr>
-      <w:bookmarkStart w:id="11" w:name="_Toc482721764"/>
+      <w:bookmarkStart w:id="9" w:name="_Toc482861525"/>
       <w:r>
         <w:t xml:space="preserve">Общая структура </w:t>
       </w:r>
       <w:r>
         <w:t>программы</w:t>
       </w:r>
-      <w:bookmarkEnd w:id="11"/>
+      <w:bookmarkEnd w:id="9"/>
     </w:p>
     <w:p>
       <w:r>
@@ -3046,14 +3306,14 @@
           <w:lang w:val="en-US"/>
         </w:rPr>
       </w:pPr>
-      <w:bookmarkStart w:id="12" w:name="_Toc482721765"/>
+      <w:bookmarkStart w:id="10" w:name="_Toc482861526"/>
       <w:r>
         <w:rPr>
           <w:rFonts w:ascii="Times New Roman" w:hAnsi="Times New Roman" w:cs="Times New Roman"/>
         </w:rPr>
         <w:t>Метод работы</w:t>
       </w:r>
-      <w:bookmarkEnd w:id="12"/>
+      <w:bookmarkEnd w:id="10"/>
     </w:p>
     <w:p>
       <w:r>
@@ -3237,32 +3497,14 @@
         <w:rPr>
           <w:lang w:eastAsia="ja-JP"/>
         </w:rPr>
-        <w:t>. Пользователь имеет возможность работать с библиотекой в нескольких сеансах независимо, в этом случае шаги 1-</w:t>
+        <w:t xml:space="preserve">. Пользователь имеет возможность работать с библиотекой в нескольких сеансах независимо, в этом случае шаги 1-4 должны выполняться независимо для каждого сеанса. Такой сценарий </w:t>
       </w:r>
       <w:r>
         <w:rPr>
           <w:lang w:eastAsia="ja-JP"/>
         </w:rPr>
-        <w:t>4</w:t>
-      </w:r>
-      <w:r>
-        <w:rPr>
-          <w:lang w:eastAsia="ja-JP"/>
-        </w:rPr>
-        <w:t xml:space="preserve"> должны выполняться независимо для каждого сеанса. Такой сценарий </w:t>
-      </w:r>
-      <w:r>
-        <w:rPr>
-          <w:lang w:eastAsia="ja-JP"/>
-        </w:rPr>
         <w:lastRenderedPageBreak/>
-        <w:t>работы имеет</w:t>
-      </w:r>
-      <w:r>
-        <w:rPr>
-          <w:lang w:eastAsia="ja-JP"/>
-        </w:rPr>
-        <w:t xml:space="preserve"> смысл при использовании параллельных алгоритмов обработки радарных изображений.</w:t>
+        <w:t>работы имеет смысл при использовании параллельных алгоритмов обработки радарных изображений.</w:t>
       </w:r>
     </w:p>
     <w:p>
@@ -3278,14 +3520,14 @@
           <w:lang w:val="en-US"/>
         </w:rPr>
       </w:pPr>
-      <w:bookmarkStart w:id="13" w:name="_Toc482721766"/>
+      <w:bookmarkStart w:id="11" w:name="_Toc482861527"/>
       <w:r>
         <w:rPr>
           <w:rFonts w:ascii="Times New Roman" w:hAnsi="Times New Roman" w:cs="Times New Roman"/>
         </w:rPr>
         <w:t>Описание используемых структур данных</w:t>
       </w:r>
-      <w:bookmarkEnd w:id="13"/>
+      <w:bookmarkEnd w:id="11"/>
     </w:p>
     <w:p>
       <w:pPr>
@@ -3504,45 +3746,30 @@
               <w:t>Минимальное</w:t>
             </w:r>
             <w:r>
-              <w:rPr>
-                <w:lang w:val="en-US"/>
-              </w:rPr>
               <w:t xml:space="preserve"> </w:t>
             </w:r>
             <w:r>
               <w:t>количество</w:t>
             </w:r>
             <w:r>
-              <w:rPr>
-                <w:lang w:val="en-US"/>
-              </w:rPr>
               <w:t xml:space="preserve"> </w:t>
             </w:r>
             <w:r>
               <w:t>файлов</w:t>
             </w:r>
             <w:r>
-              <w:rPr>
-                <w:lang w:val="en-US"/>
-              </w:rPr>
               <w:t xml:space="preserve">, </w:t>
             </w:r>
             <w:r>
               <w:t>обрабатываемых</w:t>
             </w:r>
             <w:r>
-              <w:rPr>
-                <w:lang w:val="en-US"/>
-              </w:rPr>
               <w:t xml:space="preserve"> </w:t>
             </w:r>
             <w:r>
               <w:t>функцией</w:t>
             </w:r>
             <w:r>
-              <w:rPr>
-                <w:lang w:val="en-US"/>
-              </w:rPr>
               <w:t xml:space="preserve"> </w:t>
             </w:r>
             <w:r>
@@ -3552,16 +3779,7 @@
               <w:t>run</w:t>
             </w:r>
             <w:r>
-              <w:rPr>
-                <w:lang w:val="en-US"/>
-              </w:rPr>
-              <w:t>()</w:t>
-            </w:r>
-            <w:r>
-              <w:rPr>
-                <w:lang w:val="en-US"/>
-              </w:rPr>
-              <w:t xml:space="preserve">. </w:t>
+              <w:t xml:space="preserve">(). </w:t>
             </w:r>
             <w:r>
               <w:t>Значение по умолчанию: 1</w:t>
@@ -5110,8 +5328,13 @@
           <w:numId w:val="20"/>
         </w:numPr>
       </w:pPr>
-      <w:r>
-        <w:t xml:space="preserve">Описание используемых методов </w:t>
+      <w:bookmarkStart w:id="12" w:name="_Toc482861528"/>
+      <w:r>
+        <w:t>Описание используемых методов</w:t>
+      </w:r>
+      <w:bookmarkEnd w:id="12"/>
+      <w:r>
+        <w:t xml:space="preserve"> </w:t>
       </w:r>
     </w:p>
     <w:p>
@@ -6478,20 +6701,20 @@
           <w:rFonts w:ascii="Times New Roman" w:hAnsi="Times New Roman" w:cs="Times New Roman"/>
         </w:rPr>
       </w:pPr>
-      <w:bookmarkStart w:id="14" w:name="_Toc482721767"/>
+      <w:bookmarkStart w:id="13" w:name="_Toc482861529"/>
       <w:r>
         <w:rPr>
           <w:rFonts w:ascii="Times New Roman" w:hAnsi="Times New Roman" w:cs="Times New Roman"/>
         </w:rPr>
         <w:t>Алгоритм</w:t>
       </w:r>
-      <w:bookmarkEnd w:id="14"/>
       <w:r>
         <w:rPr>
           <w:rFonts w:ascii="Times New Roman" w:hAnsi="Times New Roman" w:cs="Times New Roman"/>
         </w:rPr>
         <w:t>ы</w:t>
       </w:r>
+      <w:bookmarkEnd w:id="13"/>
     </w:p>
     <w:p>
       <w:pPr>
@@ -6501,6 +6724,7 @@
           <w:numId w:val="20"/>
         </w:numPr>
       </w:pPr>
+      <w:bookmarkStart w:id="14" w:name="_Toc482861530"/>
       <w:r>
         <w:t xml:space="preserve">Алгоритмы, используемые в библиотеке </w:t>
       </w:r>
@@ -6519,6 +6743,7 @@
         </w:rPr>
         <w:t>lib</w:t>
       </w:r>
+      <w:bookmarkEnd w:id="14"/>
     </w:p>
     <w:p>
       <w:pPr>
@@ -6528,6 +6753,7 @@
           <w:numId w:val="20"/>
         </w:numPr>
       </w:pPr>
+      <w:bookmarkStart w:id="15" w:name="_Toc482861531"/>
       <w:r>
         <w:t xml:space="preserve">Алгоритмы, используемые в работе компонента </w:t>
       </w:r>
@@ -6537,6 +6763,7 @@
         </w:rPr>
         <w:t>GUI</w:t>
       </w:r>
+      <w:bookmarkEnd w:id="15"/>
     </w:p>
     <w:p>
       <w:pPr>
@@ -6582,10 +6809,7 @@
       </w:r>
       <w:proofErr w:type="spellStart"/>
       <w:r>
-        <w:t>сигнално-слото</w:t>
-      </w:r>
-      <w:r>
-        <w:t>вых</w:t>
+        <w:t>сигнално-слотовых</w:t>
       </w:r>
       <w:proofErr w:type="spellEnd"/>
       <w:r>
@@ -6719,9 +6943,9 @@
         <w:lastRenderedPageBreak/>
         <w:drawing>
           <wp:inline distT="0" distB="0" distL="0" distR="0">
-            <wp:extent cx="6970535" cy="3143250"/>
+            <wp:extent cx="6817811" cy="3000375"/>
             <wp:effectExtent l="0" t="0" r="0" b="0"/>
-            <wp:docPr id="11" name="Рисунок 11" descr="D:\Education\2 semester\Novikov\WhereTheSea\model\state_machine_diagramm.jpg"/>
+            <wp:docPr id="16" name="Рисунок 16" descr="D:\Education\2 semester\Novikov\WhereTheSea\model\statemachine.jpg"/>
             <wp:cNvGraphicFramePr>
               <a:graphicFrameLocks xmlns:a="http://schemas.openxmlformats.org/drawingml/2006/main" noChangeAspect="1"/>
             </wp:cNvGraphicFramePr>
@@ -6729,7 +6953,7 @@
               <a:graphicData uri="http://schemas.openxmlformats.org/drawingml/2006/picture">
                 <pic:pic xmlns:pic="http://schemas.openxmlformats.org/drawingml/2006/picture">
                   <pic:nvPicPr>
-                    <pic:cNvPr id="0" name="Picture 1" descr="D:\Education\2 semester\Novikov\WhereTheSea\model\state_machine_diagramm.jpg"/>
+                    <pic:cNvPr id="0" name="Picture 1" descr="D:\Education\2 semester\Novikov\WhereTheSea\model\statemachine.jpg"/>
                     <pic:cNvPicPr>
                       <a:picLocks noChangeAspect="1" noChangeArrowheads="1"/>
                     </pic:cNvPicPr>
@@ -6750,7 +6974,7 @@
                   <pic:spPr bwMode="auto">
                     <a:xfrm>
                       <a:off x="0" y="0"/>
-                      <a:ext cx="6969707" cy="3142877"/>
+                      <a:ext cx="6817002" cy="3000019"/>
                     </a:xfrm>
                     <a:prstGeom prst="rect">
                       <a:avLst/>
@@ -6913,7 +7137,6 @@
       <w:pPr>
         <w:ind w:firstLine="0"/>
       </w:pPr>
-      <w:bookmarkStart w:id="15" w:name="_Toc482721768"/>
       <w:r>
         <w:rPr>
           <w:noProof/>
@@ -6960,13 +7183,7 @@
         <w:pStyle w:val="ac"/>
       </w:pPr>
       <w:r>
-        <w:t>Рисунок 3</w:t>
-      </w:r>
-      <w:r>
-        <w:t xml:space="preserve"> – Диаграмма </w:t>
-      </w:r>
-      <w:r>
-        <w:t>деятельности</w:t>
+        <w:t>Рисунок 3 – Диаграмма деятельности</w:t>
       </w:r>
     </w:p>
     <w:p/>
@@ -6977,13 +7194,11 @@
     </w:p>
     <w:p>
       <w:r>
-        <w:t xml:space="preserve">Выполнение операций с интерфейсом возможно только в том случае, когда завершается обработка изображений, находящихся в очереди. Это обеспечивает надежную работу пользователя с программой, гарантирующую обработку занесенных в очередь изображений даже в случае </w:t>
-      </w:r>
-      <w:proofErr w:type="gramStart"/>
-      <w:r>
-        <w:t>некорректный</w:t>
-      </w:r>
-      <w:proofErr w:type="gramEnd"/>
+        <w:t>Выполнение операций с интерфейсом возможно только в том случае, когда завершается обработка изображений, находящихся в очереди. Это обеспечивает надежную работу пользователя с программой, гарантирующую обработку занесенных в очередь изобра</w:t>
+      </w:r>
+      <w:r>
+        <w:t>жений даже в случае некорректных</w:t>
+      </w:r>
       <w:r>
         <w:t xml:space="preserve"> действий пользователя во время их обработки. </w:t>
       </w:r>
@@ -6999,7 +7214,12 @@
         </w:rPr>
       </w:pPr>
       <w:r>
-        <w:t xml:space="preserve">Пользователь может выполнять лишь определенный набор операций, определяемый состояниям системы. Подобное ограничение повышает надежность </w:t>
+        <w:t>Пользователь может выполнять лишь определенный набор операций, определяемый состояниям систем</w:t>
+      </w:r>
+      <w:bookmarkStart w:id="16" w:name="_GoBack"/>
+      <w:bookmarkEnd w:id="16"/>
+      <w:r>
+        <w:t xml:space="preserve">ы. Подобное ограничение повышает надежность </w:t>
       </w:r>
       <w:proofErr w:type="gramStart"/>
       <w:r>
@@ -7045,6 +7265,7 @@
           <w:rFonts w:ascii="Times New Roman" w:hAnsi="Times New Roman" w:cs="Times New Roman"/>
         </w:rPr>
       </w:pPr>
+      <w:bookmarkStart w:id="17" w:name="_Toc482861532"/>
       <w:r>
         <w:rPr>
           <w:rFonts w:ascii="Times New Roman" w:hAnsi="Times New Roman" w:cs="Times New Roman"/>
@@ -7052,7 +7273,7 @@
         <w:lastRenderedPageBreak/>
         <w:t>Вызов и загрузка</w:t>
       </w:r>
-      <w:bookmarkEnd w:id="15"/>
+      <w:bookmarkEnd w:id="17"/>
     </w:p>
     <w:p>
       <w:pPr>
@@ -8299,7 +8520,7 @@
           <w:rFonts w:ascii="Times New Roman" w:hAnsi="Times New Roman" w:cs="Times New Roman"/>
         </w:rPr>
       </w:pPr>
-      <w:bookmarkStart w:id="16" w:name="_Toc482721769"/>
+      <w:bookmarkStart w:id="18" w:name="_Toc482861533"/>
       <w:r>
         <w:rPr>
           <w:rFonts w:ascii="Times New Roman" w:hAnsi="Times New Roman" w:cs="Times New Roman"/>
@@ -8307,7 +8528,7 @@
         <w:lastRenderedPageBreak/>
         <w:t>Входные данные</w:t>
       </w:r>
-      <w:bookmarkEnd w:id="16"/>
+      <w:bookmarkEnd w:id="18"/>
     </w:p>
     <w:p>
       <w:pPr>
@@ -8473,7 +8694,7 @@
           <w:rFonts w:ascii="Times New Roman" w:hAnsi="Times New Roman" w:cs="Times New Roman"/>
         </w:rPr>
       </w:pPr>
-      <w:bookmarkStart w:id="17" w:name="_Toc482721770"/>
+      <w:bookmarkStart w:id="19" w:name="_Toc482861534"/>
       <w:r>
         <w:rPr>
           <w:rFonts w:ascii="Times New Roman" w:hAnsi="Times New Roman" w:cs="Times New Roman"/>
@@ -8481,7 +8702,7 @@
         <w:lastRenderedPageBreak/>
         <w:t>Выходные данные</w:t>
       </w:r>
-      <w:bookmarkEnd w:id="17"/>
+      <w:bookmarkEnd w:id="19"/>
     </w:p>
     <w:p>
       <w:pPr>
@@ -8931,6 +9152,7 @@
         <w:docPartUnique/>
       </w:docPartObj>
     </w:sdtPr>
+    <w:sdtEndPr/>
     <w:sdtContent>
       <w:p>
         <w:pPr>
@@ -8950,7 +9172,7 @@
           <w:rPr>
             <w:noProof/>
           </w:rPr>
-          <w:t>10</w:t>
+          <w:t>16</w:t>
         </w:r>
         <w:r>
           <w:fldChar w:fldCharType="end"/>
@@ -13972,6 +14194,7 @@
   <w:style w:type="character" w:default="1" w:styleId="a0">
     <w:name w:val="Default Paragraph Font"/>
     <w:uiPriority w:val="1"/>
+    <w:semiHidden/>
     <w:unhideWhenUsed/>
   </w:style>
   <w:style w:type="table" w:default="1" w:styleId="a1">
@@ -15053,7 +15276,7 @@
   <a:extraClrSchemeLst/>
   <a:extLst>
     <a:ext uri="{05A4C25C-085E-4340-85A3-A5531E510DB2}">
-      <thm15:themeFamily xmlns:thm15="http://schemas.microsoft.com/office/thememl/2012/main" xmlns="" name="Office Theme" id="{62F939B6-93AF-4DB8-9C6B-D6C7DFDC589F}" vid="{4A3C46E8-61CC-4603-A589-7422A47A8E4A}"/>
+      <thm15:themeFamily xmlns="" xmlns:thm15="http://schemas.microsoft.com/office/thememl/2012/main" name="Office Theme" id="{62F939B6-93AF-4DB8-9C6B-D6C7DFDC589F}" vid="{4A3C46E8-61CC-4603-A589-7422A47A8E4A}"/>
     </a:ext>
   </a:extLst>
 </a:theme>
@@ -15064,7 +15287,7 @@
 </file>
 
 <file path=customXml/itemProps1.xml><?xml version="1.0" encoding="utf-8"?>
-<ds:datastoreItem xmlns:ds="http://schemas.openxmlformats.org/officeDocument/2006/customXml" ds:itemID="{78EDAA1E-E638-4507-9FCC-DE1C5CA96C74}">
+<ds:datastoreItem xmlns:ds="http://schemas.openxmlformats.org/officeDocument/2006/customXml" ds:itemID="{664DA0B7-1829-4E21-900D-20C513987EF1}">
   <ds:schemaRefs>
     <ds:schemaRef ds:uri="http://schemas.openxmlformats.org/officeDocument/2006/bibliography"/>
   </ds:schemaRefs>

</xml_diff>